<commit_message>
All quotation problems are solved.
</commit_message>
<xml_diff>
--- a/frontend/src/templates/ItemSoftQuoteTemplate.docx
+++ b/frontend/src/templates/ItemSoftQuoteTemplate.docx
@@ -475,7 +475,7 @@
           </mc:Choice>
           <mc:Fallback>
             <w:pict>
-              <v:rect w14:anchorId="07BD05F7" id="Rectangle 12" o:spid="_x0000_s1027" style="position:absolute;margin-left:57.4pt;margin-top:14.05pt;width:471.65pt;height:95.15pt;z-index:13;visibility:visible;mso-wrap-style:square;mso-width-percent:0;mso-height-percent:0;mso-wrap-distance-left:.35pt;mso-wrap-distance-top:.35pt;mso-wrap-distance-right:.35pt;mso-wrap-distance-bottom:.35pt;mso-position-horizontal:absolute;mso-position-horizontal-relative:page;mso-position-vertical:absolute;mso-position-vertical-relative:text;mso-width-percent:0;mso-height-percent:0;mso-width-relative:page;mso-height-relative:page;v-text-anchor:top" o:gfxdata="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" o:allowincell="f" fillcolor="#9cf" strokecolor="#030">
+              <v:rect w14:anchorId="07BD05F7" id="Rectangle 12" o:spid="_x0000_s1026" style="position:absolute;margin-left:57.4pt;margin-top:14.05pt;width:471.65pt;height:95.15pt;z-index:13;visibility:visible;mso-wrap-style:square;mso-width-percent:0;mso-height-percent:0;mso-wrap-distance-left:.35pt;mso-wrap-distance-top:.35pt;mso-wrap-distance-right:.35pt;mso-wrap-distance-bottom:.35pt;mso-position-horizontal:absolute;mso-position-horizontal-relative:page;mso-position-vertical:absolute;mso-position-vertical-relative:text;mso-width-percent:0;mso-height-percent:0;mso-width-relative:page;mso-height-relative:page;v-text-anchor:top" o:gfxdata="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" o:allowincell="f" fillcolor="#9cf" strokecolor="#030">
                 <v:stroke joinstyle="round"/>
                 <v:path arrowok="t"/>
                 <v:textbox>
@@ -1418,7 +1418,6 @@
               </w:rPr>
               <w:t>{#</w:t>
             </w:r>
-            <w:proofErr w:type="gramStart"/>
             <w:r>
               <w:rPr>
                 <w:rFonts w:asciiTheme="minorHAnsi" w:hAnsiTheme="minorHAnsi" w:cstheme="minorHAnsi"/>
@@ -1447,18 +1446,7 @@
                 <w:szCs w:val="22"/>
                 <w:shd w:val="clear" w:color="auto" w:fill="FFFFFF"/>
               </w:rPr>
-              <w:t>{</w:t>
-            </w:r>
-            <w:proofErr w:type="gramEnd"/>
-            <w:r>
-              <w:rPr>
-                <w:rFonts w:asciiTheme="minorHAnsi" w:hAnsiTheme="minorHAnsi" w:cstheme="minorHAnsi"/>
-                <w:color w:val="000000"/>
-                <w:sz w:val="22"/>
-                <w:szCs w:val="22"/>
-                <w:shd w:val="clear" w:color="auto" w:fill="FFFFFF"/>
-              </w:rPr>
-              <w:t>slno}</w:t>
+              <w:t>{slno}</w:t>
             </w:r>
           </w:p>
         </w:tc>
@@ -1498,7 +1486,17 @@
                 <w:szCs w:val="22"/>
                 <w:shd w:val="clear" w:color="auto" w:fill="FFFFFF"/>
               </w:rPr>
-              <w:t>testDescription</w:t>
+              <w:t>module_</w:t>
+            </w:r>
+            <w:r>
+              <w:rPr>
+                <w:rFonts w:asciiTheme="minorHAnsi" w:hAnsiTheme="minorHAnsi" w:cstheme="minorHAnsi"/>
+                <w:color w:val="000000"/>
+                <w:sz w:val="22"/>
+                <w:szCs w:val="22"/>
+                <w:shd w:val="clear" w:color="auto" w:fill="FFFFFF"/>
+              </w:rPr>
+              <w:t>name</w:t>
             </w:r>
             <w:proofErr w:type="spellEnd"/>
             <w:r>

</xml_diff>